<commit_message>
a ver si si en prueba
</commit_message>
<xml_diff>
--- a/pruebas.docx
+++ b/pruebas.docx
@@ -13,6 +13,18 @@
           <w:lang w:val="es-ES"/>
         </w:rPr>
         <w:t>Lalalala esto es un cambio</w:t>
+      </w:r>
+      <w:r>
+        <w:rPr>
+          <w:lang w:val="es-ES"/>
+        </w:rPr>
+        <w:t xml:space="preserve"> en pruebas</w:t>
+      </w:r>
+      <w:r>
+        <w:rPr>
+          <w:lang w:val="es-ES"/>
+        </w:rPr>
+        <w:t xml:space="preserve"> 2</w:t>
       </w:r>
       <w:bookmarkStart w:id="0" w:name="_GoBack"/>
       <w:bookmarkEnd w:id="0"/>
@@ -150,6 +162,7 @@
     <w:lsdException w:name="HTML Sample" w:semiHidden="1" w:unhideWhenUsed="1"/>
     <w:lsdException w:name="HTML Typewriter" w:semiHidden="1" w:unhideWhenUsed="1"/>
     <w:lsdException w:name="HTML Variable" w:semiHidden="1" w:unhideWhenUsed="1"/>
+    <w:lsdException w:name="Normal Table" w:semiHidden="1" w:unhideWhenUsed="1"/>
     <w:lsdException w:name="annotation subject" w:semiHidden="1" w:unhideWhenUsed="1"/>
     <w:lsdException w:name="No List" w:semiHidden="1" w:unhideWhenUsed="1"/>
     <w:lsdException w:name="Outline List 1" w:semiHidden="1" w:unhideWhenUsed="1"/>
@@ -196,8 +209,10 @@
     <w:lsdException w:name="Table Subtle 2" w:semiHidden="1" w:unhideWhenUsed="1"/>
     <w:lsdException w:name="Table Web 1" w:semiHidden="1" w:unhideWhenUsed="1"/>
     <w:lsdException w:name="Table Web 2" w:semiHidden="1" w:unhideWhenUsed="1"/>
+    <w:lsdException w:name="Table Web 3" w:semiHidden="1" w:unhideWhenUsed="1"/>
     <w:lsdException w:name="Balloon Text" w:semiHidden="1" w:unhideWhenUsed="1"/>
     <w:lsdException w:name="Table Grid" w:uiPriority="39"/>
+    <w:lsdException w:name="Table Theme" w:semiHidden="1" w:unhideWhenUsed="1"/>
     <w:lsdException w:name="Placeholder Text" w:semiHidden="1"/>
     <w:lsdException w:name="No Spacing" w:uiPriority="1" w:qFormat="1"/>
     <w:lsdException w:name="Light Shading" w:uiPriority="60"/>

</xml_diff>